<commit_message>
Attempt to improve sine wave approximation graph.
</commit_message>
<xml_diff>
--- a/docs/theory.docx
+++ b/docs/theory.docx
@@ -415,8 +415,13 @@
       <w:r>
         <w:t xml:space="preserve">500ohm </w:t>
       </w:r>
-      <w:r>
-        <w:t xml:space="preserve">trimpot </w:t>
+      <w:proofErr w:type="spellStart"/>
+      <w:r>
+        <w:t>trimpot</w:t>
+      </w:r>
+      <w:proofErr w:type="spellEnd"/>
+      <w:r>
+        <w:t xml:space="preserve"> </w:t>
       </w:r>
       <w:r>
         <w:t>adjusts the +9V rail</w:t>
@@ -638,8 +643,16 @@
           <w:rPr>
             <w:rStyle w:val="Hyperlink"/>
           </w:rPr>
-          <w:t>spice\CLK Pickoff.asc</w:t>
+          <w:t xml:space="preserve">spice\CLK </w:t>
         </w:r>
+        <w:proofErr w:type="spellStart"/>
+        <w:r>
+          <w:rPr>
+            <w:rStyle w:val="Hyperlink"/>
+          </w:rPr>
+          <w:t>Pickoff.asc</w:t>
+        </w:r>
+        <w:proofErr w:type="spellEnd"/>
       </w:hyperlink>
       <w:r>
         <w:t xml:space="preserve">  for the following discussion.</w:t>
@@ -650,7 +663,15 @@
     </w:p>
     <w:p>
       <w:r>
-        <w:t xml:space="preserve">The input signal is AC coupled and then low-pass filtered. </w:t>
+        <w:t xml:space="preserve">The input signal is AC coupled and then </w:t>
+      </w:r>
+      <w:proofErr w:type="gramStart"/>
+      <w:r>
+        <w:t>low-pass</w:t>
+      </w:r>
+      <w:proofErr w:type="gramEnd"/>
+      <w:r>
+        <w:t xml:space="preserve"> filtered. </w:t>
       </w:r>
       <w:r>
         <w:t>The signal is then given a gain of 46.2 which</w:t>
@@ -996,8 +1017,13 @@
       <w:r>
         <w:t xml:space="preserve">that are </w:t>
       </w:r>
-      <w:r>
-        <w:t>similar to the Harmonic Generators.</w:t>
+      <w:proofErr w:type="gramStart"/>
+      <w:r>
+        <w:t>similar to</w:t>
+      </w:r>
+      <w:proofErr w:type="gramEnd"/>
+      <w:r>
+        <w:t xml:space="preserve"> the Harmonic Generators.</w:t>
       </w:r>
     </w:p>
     <w:p>
@@ -1018,7 +1044,15 @@
     </w:p>
     <w:p>
       <w:r>
-        <w:t>In the equation below, we see 15uA as the peak current times the sine of the sum of 0-.9 and a phase offset of .125 (to improve wave shape) times 2π. The 45uA offset is added to this value.</w:t>
+        <w:t xml:space="preserve">In the equation below, we see 15uA as the peak current times the </w:t>
+      </w:r>
+      <w:proofErr w:type="spellStart"/>
+      <w:r>
+        <w:t>sine</w:t>
+      </w:r>
+      <w:proofErr w:type="spellEnd"/>
+      <w:r>
+        <w:t xml:space="preserve"> of the sum of 0-.9 and a phase offset of .125 (to improve wave shape) times 2π. The 45uA offset is added to this value.</w:t>
       </w:r>
     </w:p>
     <w:p>
@@ -1061,10 +1095,18 @@
         <w:t>G</w:t>
       </w:r>
       <w:r>
-        <w:t xml:space="preserve"> =0.000015*SIN((F</w:t>
-      </w:r>
-      <w:r>
-        <w:t>?+.125</w:t>
+        <w:t xml:space="preserve"> =0.000015*SIN((</w:t>
+      </w:r>
+      <w:proofErr w:type="gramStart"/>
+      <w:r>
+        <w:t>F</w:t>
+      </w:r>
+      <w:r>
+        <w:t>?+</w:t>
+      </w:r>
+      <w:proofErr w:type="gramEnd"/>
+      <w:r>
+        <w:t>.125</w:t>
       </w:r>
       <w:r>
         <w:t>)*6.2832)+0.000045</w:t>
@@ -4770,13 +4812,21 @@
         <w:t>J</w:t>
       </w:r>
       <w:r>
-        <w:t xml:space="preserve"> =9/I</w:t>
+        <w:t xml:space="preserve"> =9/</w:t>
+      </w:r>
+      <w:proofErr w:type="gramStart"/>
+      <w:r>
+        <w:t>I</w:t>
       </w:r>
       <w:r>
         <w:t>?</w:t>
       </w:r>
       <w:r>
-        <w:t>-0.000045</w:t>
+        <w:t>-</w:t>
+      </w:r>
+      <w:proofErr w:type="gramEnd"/>
+      <w:r>
+        <w:t>0.000045</w:t>
       </w:r>
     </w:p>
     <w:p>
@@ -4790,10 +4840,10 @@
           <w:noProof/>
         </w:rPr>
         <w:drawing>
-          <wp:inline distT="0" distB="0" distL="0" distR="0" wp14:anchorId="4A6346C2" wp14:editId="113C63FE">
+          <wp:inline distT="0" distB="0" distL="0" distR="0" wp14:anchorId="12BE5209" wp14:editId="2FBDE6D2">
             <wp:extent cx="5943600" cy="2351405"/>
             <wp:effectExtent l="0" t="0" r="0" b="10795"/>
-            <wp:docPr id="247289344" name="Chart 1">
+            <wp:docPr id="1336822291" name="Chart 1">
               <a:extLst xmlns:a="http://schemas.openxmlformats.org/drawingml/2006/main">
                 <a:ext uri="{FF2B5EF4-FFF2-40B4-BE49-F238E27FC236}">
                   <a16:creationId xmlns:a16="http://schemas.microsoft.com/office/drawing/2014/main" id="{C784C509-3F83-2B8A-7AE1-7DED8281283B}"/>
@@ -4906,7 +4956,15 @@
     </w:p>
     <w:p>
       <w:r>
-        <w:t xml:space="preserve">The CD4046 phase locked loop IC has a capture range defined by the RC combination of the cap that appears between pins 6 and 7 and the resistor chain that is connected to pin 11. With a resistor that has a nominal value of 35K (10K plus half the 50K of the trimpot) and a capacitor of </w:t>
+        <w:t xml:space="preserve">The CD4046 phase locked loop IC has a capture range defined by the RC combination of the cap that appears between pins 6 and 7 and the resistor chain that is connected to pin 11. With a resistor that has a nominal value of 35K (10K plus half the 50K of the </w:t>
+      </w:r>
+      <w:proofErr w:type="spellStart"/>
+      <w:r>
+        <w:t>trimpot</w:t>
+      </w:r>
+      <w:proofErr w:type="spellEnd"/>
+      <w:r>
+        <w:t xml:space="preserve">) and a capacitor of </w:t>
       </w:r>
       <w:r>
         <w:rPr>
@@ -6975,8 +7033,16 @@
           <w:rPr>
             <w:rStyle w:val="Hyperlink"/>
           </w:rPr>
-          <w:t>spice\VCA.asc</w:t>
+          <w:t>spice\</w:t>
         </w:r>
+        <w:proofErr w:type="spellStart"/>
+        <w:r>
+          <w:rPr>
+            <w:rStyle w:val="Hyperlink"/>
+          </w:rPr>
+          <w:t>VCA.asc</w:t>
+        </w:r>
+        <w:proofErr w:type="spellEnd"/>
       </w:hyperlink>
       <w:r>
         <w:t xml:space="preserve"> </w:t>
@@ -7159,7 +7225,15 @@
     </w:p>
     <w:p>
       <w:r>
-        <w:t xml:space="preserve">BAT54 Schottky diodes are placed in series with the sense resistors </w:t>
+        <w:t xml:space="preserve">BAT54 Schottky diodes are placed in series with </w:t>
+      </w:r>
+      <w:proofErr w:type="gramStart"/>
+      <w:r>
+        <w:t>the sense</w:t>
+      </w:r>
+      <w:proofErr w:type="gramEnd"/>
+      <w:r>
+        <w:t xml:space="preserve"> resistors </w:t>
       </w:r>
       <w:r>
         <w:t>to</w:t>
@@ -7194,7 +7268,15 @@
         <w:t xml:space="preserve"> circuit</w:t>
       </w:r>
       <w:r>
-        <w:t xml:space="preserve"> uses a vactrol as the controlled element. The </w:t>
+        <w:t xml:space="preserve"> uses a </w:t>
+      </w:r>
+      <w:proofErr w:type="spellStart"/>
+      <w:r>
+        <w:t>vactrol</w:t>
+      </w:r>
+      <w:proofErr w:type="spellEnd"/>
+      <w:r>
+        <w:t xml:space="preserve"> as the controlled element. The </w:t>
       </w:r>
       <w:r>
         <w:t>NSL-32SR3</w:t>
@@ -7212,7 +7294,15 @@
         <w:t>2</w:t>
       </w:r>
       <w:r>
-        <w:t xml:space="preserve">K trimpot at 50% divided by </w:t>
+        <w:t xml:space="preserve">K </w:t>
+      </w:r>
+      <w:proofErr w:type="spellStart"/>
+      <w:r>
+        <w:t>trimpot</w:t>
+      </w:r>
+      <w:proofErr w:type="spellEnd"/>
+      <w:r>
+        <w:t xml:space="preserve"> at 50% divided by </w:t>
       </w:r>
       <w:r>
         <w:t xml:space="preserve">the </w:t>
@@ -7221,20 +7311,41 @@
         <w:t>600 ohms</w:t>
       </w:r>
       <w:r>
-        <w:t xml:space="preserve"> of the full-scale resistance of the vactrol</w:t>
-      </w:r>
+        <w:t xml:space="preserve"> of the full-scale resistance of the </w:t>
+      </w:r>
+      <w:proofErr w:type="spellStart"/>
+      <w:r>
+        <w:t>vactrol</w:t>
+      </w:r>
+      <w:proofErr w:type="spellEnd"/>
       <w:r>
         <w:t>.</w:t>
       </w:r>
     </w:p>
     <w:p>
       <w:r>
-        <w:t>This also gives a transfer function of roughly 1V at CVin equals 1Vpp at Analog Out.</w:t>
-      </w:r>
-    </w:p>
-    <w:p>
-      <w:r>
-        <w:t>An indicator LED is put in series with the vactrol LED as an indication of the control voltage level.</w:t>
+        <w:t xml:space="preserve">This also gives a transfer function of roughly 1V at </w:t>
+      </w:r>
+      <w:proofErr w:type="spellStart"/>
+      <w:r>
+        <w:t>CVin</w:t>
+      </w:r>
+      <w:proofErr w:type="spellEnd"/>
+      <w:r>
+        <w:t xml:space="preserve"> equals 1Vpp at Analog Out.</w:t>
+      </w:r>
+    </w:p>
+    <w:p>
+      <w:r>
+        <w:t xml:space="preserve">An indicator LED is put in series with the </w:t>
+      </w:r>
+      <w:proofErr w:type="spellStart"/>
+      <w:r>
+        <w:t>vactrol</w:t>
+      </w:r>
+      <w:proofErr w:type="spellEnd"/>
+      <w:r>
+        <w:t xml:space="preserve"> LED as an indication of the control voltage level.</w:t>
       </w:r>
     </w:p>
     <w:p>
@@ -7412,8 +7523,16 @@
           <w:rPr>
             <w:rStyle w:val="Hyperlink"/>
           </w:rPr>
-          <w:t>spice\final_output.asc</w:t>
+          <w:t>spice\</w:t>
         </w:r>
+        <w:proofErr w:type="spellStart"/>
+        <w:r>
+          <w:rPr>
+            <w:rStyle w:val="Hyperlink"/>
+          </w:rPr>
+          <w:t>final_output.asc</w:t>
+        </w:r>
+        <w:proofErr w:type="spellEnd"/>
       </w:hyperlink>
     </w:p>
     <w:p>
@@ -7483,7 +7602,21 @@
         <w:t xml:space="preserve">of the Twangilizer </w:t>
       </w:r>
       <w:r>
-        <w:t>draws very little current. The manual also states that the part requires greater than 1.25V headroom. Giving the part 1.5V of headroom at minimum means that the +12V rail (after the reverse protection diode) has to be at least 10.5V. This translates to an input of 11V or greater, which is easily realizable in Eurorack systems.</w:t>
+        <w:t>draws very little current. The manual also states that the part requires greater than 1.25V headroom. Giving the part 1.5</w:t>
+      </w:r>
+      <w:proofErr w:type="gramStart"/>
+      <w:r>
+        <w:t>V of</w:t>
+      </w:r>
+      <w:proofErr w:type="gramEnd"/>
+      <w:r>
+        <w:t xml:space="preserve"> headroom at minimum means that the +12V rail (after the reverse protection diode) </w:t>
+      </w:r>
+      <w:r>
+        <w:t>must</w:t>
+      </w:r>
+      <w:r>
+        <w:t xml:space="preserve"> be at least 10.5V. This translates to an input of 11V or greater, which is easily realizable in Eurorack systems.</w:t>
       </w:r>
     </w:p>
     <w:p/>
@@ -9844,22 +9977,14 @@
           <c:order val="0"/>
           <c:spPr>
             <a:solidFill>
-              <a:schemeClr val="accent1">
-                <a:lumMod val="60000"/>
-                <a:lumOff val="40000"/>
+              <a:schemeClr val="bg1">
+                <a:lumMod val="50000"/>
               </a:schemeClr>
             </a:solidFill>
             <a:ln>
               <a:noFill/>
             </a:ln>
-            <a:effectLst>
-              <a:outerShdw blurRad="50800" dist="38100" dir="2700000" algn="tl" rotWithShape="0">
-                <a:schemeClr val="accent1">
-                  <a:lumMod val="75000"/>
-                  <a:alpha val="40000"/>
-                </a:schemeClr>
-              </a:outerShdw>
-            </a:effectLst>
+            <a:effectLst/>
           </c:spPr>
           <c:invertIfNegative val="0"/>
           <c:dLbls>
@@ -9936,7 +10061,7 @@
           </c:val>
           <c:extLst>
             <c:ext xmlns:c16="http://schemas.microsoft.com/office/drawing/2014/chart" uri="{C3380CC4-5D6E-409C-BE32-E72D297353CC}">
-              <c16:uniqueId val="{00000000-AC01-405B-8943-6C572B0016DF}"/>
+              <c16:uniqueId val="{00000000-72D1-4F38-ABF9-76B2545DB1C5}"/>
             </c:ext>
           </c:extLst>
         </c:ser>
@@ -10061,7 +10186,9 @@
       <c:spPr>
         <a:noFill/>
         <a:ln>
-          <a:noFill/>
+          <a:solidFill>
+            <a:schemeClr val="tx1"/>
+          </a:solidFill>
         </a:ln>
         <a:effectLst/>
       </c:spPr>

</xml_diff>